<commit_message>
first pass Ascension Psalis
</commit_message>
<xml_diff>
--- a/Psalmody Source/70 Ascension Psali Adam.docx
+++ b/Psalmody Source/70 Ascension Psali Adam.docx
@@ -70,8 +70,18 @@
             <w:pPr>
               <w:pStyle w:val="Coptic"/>
             </w:pPr>
-            <w:bookmarkStart w:id="0" w:name="_GoBack"/>
-            <w:bookmarkEnd w:id="0"/>
+            <w:r>
+              <w:t>Ⲁⲣⲓⲯⲁⲗⲓⲛ ⲕⲁⲗⲱⲥ: ϭⲉⲛ ϩⲁⲛⲇⲟⲝⲟⲗⲟⲅⲓⲁ̀: ⲛ̀Ⲓⲏ̄ⲥ̄ Ⲡ</w:t>
+            </w:r>
+            <w:r>
+              <w:pgNum/>
+            </w:r>
+            <w:r>
+              <w:pgNum/>
+            </w:r>
+            <w:r>
+              <w:t>ⲭ̄ⲥ̄: ⲫⲁ ϯⲉⲝⲟⲩⲥⲓⲁ̀.</w:t>
+            </w:r>
           </w:p>
         </w:tc>
         <w:tc>
@@ -84,16 +94,51 @@
                 <w:rFonts w:ascii="Arial Unicode MS" w:eastAsia="Arial Unicode MS" w:hAnsi="Arial Unicode MS" w:cs="Arial Unicode MS"/>
               </w:rPr>
             </w:pPr>
-          </w:p>
-        </w:tc>
-        <w:tc>
-          <w:tcPr>
-            <w:tcW w:w="1255" w:type="pct"/>
-          </w:tcPr>
-          <w:p>
-            <w:pPr>
-              <w:ind w:left="196" w:hanging="196"/>
-            </w:pPr>
+            <w:r>
+              <w:t>Sing with joy, with doxologies, to Jesus Christ, who has all authority.</w:t>
+            </w:r>
+          </w:p>
+        </w:tc>
+        <w:tc>
+          <w:tcPr>
+            <w:tcW w:w="1255" w:type="pct"/>
+          </w:tcPr>
+          <w:p>
+            <w:pPr>
+              <w:ind w:left="196" w:hanging="196"/>
+            </w:pPr>
+            <w:r>
+              <w:t>Sing doxologies,</w:t>
+            </w:r>
+          </w:p>
+          <w:p>
+            <w:pPr>
+              <w:ind w:left="196" w:hanging="196"/>
+            </w:pPr>
+            <w:r>
+              <w:t>Sing with joy,</w:t>
+            </w:r>
+          </w:p>
+          <w:p>
+            <w:pPr>
+              <w:ind w:left="196" w:hanging="196"/>
+            </w:pPr>
+            <w:r>
+              <w:t>To Jesus Christ,</w:t>
+            </w:r>
+          </w:p>
+          <w:p>
+            <w:pPr>
+              <w:ind w:left="196" w:hanging="196"/>
+            </w:pPr>
+            <w:r>
+              <w:t xml:space="preserve">Who has all </w:t>
+            </w:r>
+            <w:proofErr w:type="gramStart"/>
+            <w:r>
+              <w:t>authority.</w:t>
+            </w:r>
+            <w:proofErr w:type="gramEnd"/>
           </w:p>
         </w:tc>
         <w:tc>
@@ -116,22 +161,64 @@
             <w:pPr>
               <w:pStyle w:val="Coptic"/>
             </w:pPr>
+            <w:r>
+              <w:t>Ⲃⲟⲛ ⲛⲓⲃⲉⲛ ⲥⲉϩⲱⲥ: ⲉ̀ⲡⲓⲁⲧϣ̀ⲧⲁ</w:t>
+            </w:r>
+            <w:proofErr w:type="spellStart"/>
+            <w:r>
+              <w:t>ϩⲟϥ</w:t>
+            </w:r>
+            <w:proofErr w:type="spellEnd"/>
+            <w:r>
+              <w:t>: Ⲡⲉⲛⲥⲱⲧⲏⲣ Ⲓⲭ̄ⲥ̄: ⲡⲓⲁⲑⲛⲁⲩ ⲉ̀ⲣⲟϥ</w:t>
+            </w:r>
           </w:p>
         </w:tc>
         <w:tc>
           <w:tcPr>
             <w:tcW w:w="1242" w:type="pct"/>
           </w:tcPr>
-          <w:p/>
-        </w:tc>
-        <w:tc>
-          <w:tcPr>
-            <w:tcW w:w="1255" w:type="pct"/>
-          </w:tcPr>
-          <w:p>
-            <w:pPr>
-              <w:ind w:left="196" w:hanging="196"/>
-            </w:pPr>
+          <w:p>
+            <w:r>
+              <w:t>Everyone praises, the Incomprehensible, and the Invisible One, Our Savior Jesus.</w:t>
+            </w:r>
+          </w:p>
+        </w:tc>
+        <w:tc>
+          <w:tcPr>
+            <w:tcW w:w="1255" w:type="pct"/>
+          </w:tcPr>
+          <w:p>
+            <w:pPr>
+              <w:ind w:left="196" w:hanging="196"/>
+            </w:pPr>
+            <w:r>
+              <w:t>Everyone praises</w:t>
+            </w:r>
+          </w:p>
+          <w:p>
+            <w:pPr>
+              <w:ind w:left="196" w:hanging="196"/>
+            </w:pPr>
+            <w:r>
+              <w:t>The Incomprehensible</w:t>
+            </w:r>
+          </w:p>
+          <w:p>
+            <w:pPr>
+              <w:ind w:left="196" w:hanging="196"/>
+            </w:pPr>
+            <w:r>
+              <w:t>And Invisible One,</w:t>
+            </w:r>
+          </w:p>
+          <w:p>
+            <w:pPr>
+              <w:ind w:left="196" w:hanging="196"/>
+            </w:pPr>
+            <w:r>
+              <w:t>Our Saviour Jesus.</w:t>
+            </w:r>
           </w:p>
         </w:tc>
         <w:tc>
@@ -154,22 +241,78 @@
             <w:pPr>
               <w:pStyle w:val="Coptic"/>
             </w:pPr>
+            <w:r>
+              <w:t>Ⲅⲉ ⲅⲁⲣ ⲇⲓⲕⲉⲟⲛ: ⲙ̀ⲫ̀ⲣⲏϯ ⲙ̀ⲡⲁⲓⲉ̀ϩⲟⲟⲩ: ⲁ</w:t>
+            </w:r>
+            <w:proofErr w:type="spellStart"/>
+            <w:r>
+              <w:t>ϥϣ</w:t>
+            </w:r>
+            <w:proofErr w:type="spellEnd"/>
+            <w:r>
+              <w:t>ⲉⲛⲁϥ ⲉ̀ⲟⲩⲣⲁⲛⲟⲥ: ⲛ̀ϫⲉ ⲡ̀ⲟⲩⲣⲟ ⲛ̀ⲧⲉ ⲡ̀ⲱⲟⲩ.</w:t>
+            </w:r>
           </w:p>
         </w:tc>
         <w:tc>
           <w:tcPr>
             <w:tcW w:w="1242" w:type="pct"/>
           </w:tcPr>
-          <w:p/>
-        </w:tc>
-        <w:tc>
-          <w:tcPr>
-            <w:tcW w:w="1255" w:type="pct"/>
-          </w:tcPr>
-          <w:p>
-            <w:pPr>
-              <w:ind w:left="196" w:hanging="196"/>
-            </w:pPr>
+          <w:p>
+            <w:r>
+              <w:t xml:space="preserve">For truly indeed, </w:t>
+            </w:r>
+            <w:commentRangeStart w:id="0"/>
+            <w:r>
+              <w:t xml:space="preserve">like </w:t>
+            </w:r>
+            <w:commentRangeEnd w:id="0"/>
+            <w:r>
+              <w:rPr>
+                <w:rStyle w:val="CommentReference"/>
+              </w:rPr>
+              <w:commentReference w:id="0"/>
+            </w:r>
+            <w:r>
+              <w:t>in that day, the King of Glory, ascended to heaven.</w:t>
+            </w:r>
+          </w:p>
+        </w:tc>
+        <w:tc>
+          <w:tcPr>
+            <w:tcW w:w="1255" w:type="pct"/>
+          </w:tcPr>
+          <w:p>
+            <w:pPr>
+              <w:ind w:left="196" w:hanging="196"/>
+            </w:pPr>
+            <w:r>
+              <w:t>For truly indeed,</w:t>
+            </w:r>
+          </w:p>
+          <w:p>
+            <w:pPr>
+              <w:ind w:left="196" w:hanging="196"/>
+            </w:pPr>
+            <w:r>
+              <w:t>In that day</w:t>
+            </w:r>
+          </w:p>
+          <w:p>
+            <w:pPr>
+              <w:ind w:left="196" w:hanging="196"/>
+            </w:pPr>
+            <w:r>
+              <w:t>The King of Glory</w:t>
+            </w:r>
+          </w:p>
+          <w:p>
+            <w:pPr>
+              <w:ind w:left="196" w:hanging="196"/>
+            </w:pPr>
+            <w:r>
+              <w:t>Ascended to Heaven.</w:t>
+            </w:r>
           </w:p>
         </w:tc>
         <w:tc>
@@ -192,22 +335,78 @@
             <w:pPr>
               <w:pStyle w:val="Coptic"/>
             </w:pPr>
+            <w:r>
+              <w:t>Ⲇⲁⲩⲓⲇ ⲅⲁⲣ ⲁ</w:t>
+            </w:r>
+            <w:proofErr w:type="spellStart"/>
+            <w:r>
+              <w:t>ϥϫ</w:t>
+            </w:r>
+            <w:proofErr w:type="spellEnd"/>
+            <w:r>
+              <w:t>ⲟⲥ: ϧⲉⲛ ⲟⲩⲥ̀ⲙⲏ ⲛ̀ⲥⲁⲗⲡⲓⲅⲅⲟⲥ: ⲁⲣⲓⲯⲁⲗⲓⲛ ⲉ̀Ⲡⲭ̄ⲥ̄: ϧⲉⲛ ϩⲁⲛϩⲩⲙⲛⲟⲥ.</w:t>
+            </w:r>
           </w:p>
         </w:tc>
         <w:tc>
           <w:tcPr>
             <w:tcW w:w="1242" w:type="pct"/>
           </w:tcPr>
-          <w:p/>
-        </w:tc>
-        <w:tc>
-          <w:tcPr>
-            <w:tcW w:w="1255" w:type="pct"/>
-          </w:tcPr>
-          <w:p>
-            <w:pPr>
-              <w:ind w:left="196" w:hanging="196"/>
-            </w:pPr>
+          <w:p>
+            <w:r>
+              <w:t xml:space="preserve">For David has said, </w:t>
+            </w:r>
+            <w:commentRangeStart w:id="1"/>
+            <w:r>
+              <w:t>with the voice of the trumpet</w:t>
+            </w:r>
+            <w:commentRangeEnd w:id="1"/>
+            <w:r>
+              <w:rPr>
+                <w:rStyle w:val="CommentReference"/>
+              </w:rPr>
+              <w:commentReference w:id="1"/>
+            </w:r>
+            <w:r>
+              <w:t>, “Sing unto Christ, with all praises.”</w:t>
+            </w:r>
+          </w:p>
+        </w:tc>
+        <w:tc>
+          <w:tcPr>
+            <w:tcW w:w="1255" w:type="pct"/>
+          </w:tcPr>
+          <w:p>
+            <w:pPr>
+              <w:ind w:left="196" w:hanging="196"/>
+            </w:pPr>
+            <w:r>
+              <w:t>David has said,</w:t>
+            </w:r>
+          </w:p>
+          <w:p>
+            <w:pPr>
+              <w:ind w:left="196" w:hanging="196"/>
+            </w:pPr>
+            <w:r>
+              <w:t>With the trumpet,</w:t>
+            </w:r>
+          </w:p>
+          <w:p>
+            <w:pPr>
+              <w:ind w:left="196" w:hanging="196"/>
+            </w:pPr>
+            <w:r>
+              <w:t>“Sing all praises</w:t>
+            </w:r>
+          </w:p>
+          <w:p>
+            <w:pPr>
+              <w:ind w:left="196" w:hanging="196"/>
+            </w:pPr>
+            <w:r>
+              <w:t>To Christ.”</w:t>
+            </w:r>
           </w:p>
         </w:tc>
         <w:tc>
@@ -230,22 +429,70 @@
             <w:pPr>
               <w:pStyle w:val="Coptic"/>
             </w:pPr>
+            <w:r>
+              <w:t>Ⲉⲑⲃⲉ ⲛⲓⲙⲩⲥⲧⲏⲣⲓⲟⲛ: ⲉ̀ⲧⲁϥⲓ̀ⲣⲓ ⲙ̀ⲙⲱⲟⲩ: ⲛ̀ϫⲉ ⲡ̀ⲟⲩⲣⲟ ⲛ̀ⲛⲓⲉ̀ⲱⲛ: ⲁϥⲥⲁϫⲓ ⲛⲉⲙⲱⲟⲩ.</w:t>
+            </w:r>
           </w:p>
         </w:tc>
         <w:tc>
           <w:tcPr>
             <w:tcW w:w="1242" w:type="pct"/>
           </w:tcPr>
-          <w:p/>
-        </w:tc>
-        <w:tc>
-          <w:tcPr>
-            <w:tcW w:w="1255" w:type="pct"/>
-          </w:tcPr>
-          <w:p>
-            <w:pPr>
-              <w:ind w:left="196" w:hanging="196"/>
-            </w:pPr>
+          <w:p>
+            <w:r>
+              <w:t xml:space="preserve">Because of the mysteries, which the King, of all ages has done, </w:t>
+            </w:r>
+            <w:commentRangeStart w:id="2"/>
+            <w:r>
+              <w:t xml:space="preserve">He </w:t>
+            </w:r>
+            <w:commentRangeEnd w:id="2"/>
+            <w:r>
+              <w:rPr>
+                <w:rStyle w:val="CommentReference"/>
+              </w:rPr>
+              <w:commentReference w:id="2"/>
+            </w:r>
+            <w:r>
+              <w:t>spoke to them.</w:t>
+            </w:r>
+          </w:p>
+        </w:tc>
+        <w:tc>
+          <w:tcPr>
+            <w:tcW w:w="1255" w:type="pct"/>
+          </w:tcPr>
+          <w:p>
+            <w:pPr>
+              <w:ind w:left="196" w:hanging="196"/>
+            </w:pPr>
+            <w:r>
+              <w:t>He spoke to them</w:t>
+            </w:r>
+          </w:p>
+          <w:p>
+            <w:pPr>
+              <w:ind w:left="196" w:hanging="196"/>
+            </w:pPr>
+            <w:r>
+              <w:t>Of the mysteries</w:t>
+            </w:r>
+          </w:p>
+          <w:p>
+            <w:pPr>
+              <w:ind w:left="196" w:hanging="196"/>
+            </w:pPr>
+            <w:r>
+              <w:t xml:space="preserve">Which the King </w:t>
+            </w:r>
+          </w:p>
+          <w:p>
+            <w:pPr>
+              <w:ind w:left="196" w:hanging="196"/>
+            </w:pPr>
+            <w:r>
+              <w:t>Of all ages has worked.</w:t>
+            </w:r>
           </w:p>
         </w:tc>
         <w:tc>
@@ -268,22 +515,72 @@
             <w:pPr>
               <w:pStyle w:val="Coptic"/>
             </w:pPr>
+            <w:r>
+              <w:t>Ⲍⲉⲟϣ ⲡⲓⲙⲟⲛⲟⲅⲉⲛⲏⲥ: ⲁϥⲥⲁϫⲓ ⲛⲉⲙ ⲛⲉϥⲁ̀ⲡⲟⲥⲧⲟⲗⲟⲥ: ⲙⲉⲛⲉⲛⲥⲁ ϯⲁ̀ⲛⲁⲥⲧⲁⲥⲓⲥ: ⲉ</w:t>
+            </w:r>
+            <w:proofErr w:type="spellStart"/>
+            <w:r>
+              <w:t>ϥϫ</w:t>
+            </w:r>
+            <w:proofErr w:type="spellEnd"/>
+            <w:r>
+              <w:t>ⲱ ⲙ̀ⲙⲟⲥ.</w:t>
+            </w:r>
           </w:p>
         </w:tc>
         <w:tc>
           <w:tcPr>
             <w:tcW w:w="1242" w:type="pct"/>
           </w:tcPr>
-          <w:p/>
-        </w:tc>
-        <w:tc>
-          <w:tcPr>
-            <w:tcW w:w="1255" w:type="pct"/>
-          </w:tcPr>
-          <w:p>
-            <w:pPr>
-              <w:ind w:left="196" w:hanging="196"/>
-            </w:pPr>
+          <w:p>
+            <w:r>
+              <w:t xml:space="preserve">The Only Begotten </w:t>
+            </w:r>
+            <w:proofErr w:type="gramStart"/>
+            <w:r>
+              <w:t>God,</w:t>
+            </w:r>
+            <w:proofErr w:type="gramEnd"/>
+            <w:r>
+              <w:t xml:space="preserve"> said many things, to His Apostles, after the Resurrection.</w:t>
+            </w:r>
+          </w:p>
+        </w:tc>
+        <w:tc>
+          <w:tcPr>
+            <w:tcW w:w="1255" w:type="pct"/>
+          </w:tcPr>
+          <w:p>
+            <w:pPr>
+              <w:ind w:left="196" w:hanging="196"/>
+            </w:pPr>
+            <w:r>
+              <w:t>The Only-Begotten God,</w:t>
+            </w:r>
+          </w:p>
+          <w:p>
+            <w:pPr>
+              <w:ind w:left="196" w:hanging="196"/>
+            </w:pPr>
+            <w:r>
+              <w:t>Spoke many things</w:t>
+            </w:r>
+          </w:p>
+          <w:p>
+            <w:pPr>
+              <w:ind w:left="196" w:hanging="196"/>
+            </w:pPr>
+            <w:r>
+              <w:t>To His Apostles</w:t>
+            </w:r>
+          </w:p>
+          <w:p>
+            <w:pPr>
+              <w:ind w:left="196" w:hanging="196"/>
+            </w:pPr>
+            <w:r>
+              <w:t>After the Resurrection:</w:t>
+            </w:r>
           </w:p>
         </w:tc>
         <w:tc>
@@ -306,22 +603,72 @@
             <w:pPr>
               <w:pStyle w:val="Coptic"/>
             </w:pPr>
+            <w:r>
+              <w:t>Ⲏⲡⲡⲉ ϫⲉ ⲟⲩⲟⲛ: ⲧⲉⲧⲉⲛ ⲉⲛⲭⲁⲓ ⲛ̀ⲟⲩⲱⲙ: ⲁⲩϯ ⲛⲁϥ ⲇⲉ ⲟⲛ: ⲟⲩⲟϩ ⲁ</w:t>
+            </w:r>
+            <w:proofErr w:type="spellStart"/>
+            <w:r>
+              <w:t>ϥϭ</w:t>
+            </w:r>
+            <w:proofErr w:type="spellEnd"/>
+            <w:r>
+              <w:t>ⲓ ⲁϥⲟⲩⲱⲙ.</w:t>
+            </w:r>
           </w:p>
         </w:tc>
         <w:tc>
           <w:tcPr>
             <w:tcW w:w="1242" w:type="pct"/>
           </w:tcPr>
-          <w:p/>
-        </w:tc>
-        <w:tc>
-          <w:tcPr>
-            <w:tcW w:w="1255" w:type="pct"/>
-          </w:tcPr>
-          <w:p>
-            <w:pPr>
-              <w:ind w:left="196" w:hanging="196"/>
-            </w:pPr>
+          <w:p>
+            <w:r>
+              <w:t xml:space="preserve">Behold “Do you </w:t>
+            </w:r>
+            <w:proofErr w:type="gramStart"/>
+            <w:r>
+              <w:t>have,</w:t>
+            </w:r>
+            <w:proofErr w:type="gramEnd"/>
+            <w:r>
+              <w:t xml:space="preserve"> anything to eat, they gave to Him, and He took and ate.</w:t>
+            </w:r>
+          </w:p>
+        </w:tc>
+        <w:tc>
+          <w:tcPr>
+            <w:tcW w:w="1255" w:type="pct"/>
+          </w:tcPr>
+          <w:p>
+            <w:pPr>
+              <w:ind w:left="196" w:hanging="196"/>
+            </w:pPr>
+            <w:r>
+              <w:t>Behold, “Do you have</w:t>
+            </w:r>
+          </w:p>
+          <w:p>
+            <w:pPr>
+              <w:ind w:left="196" w:hanging="196"/>
+            </w:pPr>
+            <w:r>
+              <w:t>Anything to eat?”</w:t>
+            </w:r>
+          </w:p>
+          <w:p>
+            <w:pPr>
+              <w:ind w:left="196" w:hanging="196"/>
+            </w:pPr>
+            <w:r>
+              <w:t>They offered to Him,</w:t>
+            </w:r>
+          </w:p>
+          <w:p>
+            <w:pPr>
+              <w:ind w:left="196" w:hanging="196"/>
+            </w:pPr>
+            <w:r>
+              <w:t>And He took and ate.</w:t>
+            </w:r>
           </w:p>
         </w:tc>
         <w:tc>
@@ -344,22 +691,72 @@
             <w:pPr>
               <w:pStyle w:val="Coptic"/>
             </w:pPr>
+            <w:r>
+              <w:t>Ⲑⲱⲟⲩϯ ⲁⲩϯ ⲛⲁϥ: ⲛ̀ⲟⲩⲧⲉⲃⲧ ⲉ</w:t>
+            </w:r>
+            <w:proofErr w:type="spellStart"/>
+            <w:r>
+              <w:t>ϥϫⲉϥϫⲱϥ</w:t>
+            </w:r>
+            <w:proofErr w:type="spellEnd"/>
+            <w:r>
+              <w:t>: ⲛⲉⲙ ⲟⲩⲛⲏⲛⲓ: ⲉ̀ⲧⲁ</w:t>
+            </w:r>
+            <w:proofErr w:type="spellStart"/>
+            <w:r>
+              <w:t>ϥϭ</w:t>
+            </w:r>
+            <w:proofErr w:type="spellEnd"/>
+            <w:r>
+              <w:t>ⲓ ⲁϥⲟⲩⲱⲙ.</w:t>
+            </w:r>
           </w:p>
         </w:tc>
         <w:tc>
           <w:tcPr>
             <w:tcW w:w="1242" w:type="pct"/>
           </w:tcPr>
-          <w:p/>
-        </w:tc>
-        <w:tc>
-          <w:tcPr>
-            <w:tcW w:w="1255" w:type="pct"/>
-          </w:tcPr>
-          <w:p>
-            <w:pPr>
-              <w:ind w:left="196" w:hanging="196"/>
-            </w:pPr>
+          <w:p>
+            <w:r>
+              <w:t>They gathered and gave Him, broiled fish, and honey, and He took and ate.</w:t>
+            </w:r>
+          </w:p>
+        </w:tc>
+        <w:tc>
+          <w:tcPr>
+            <w:tcW w:w="1255" w:type="pct"/>
+          </w:tcPr>
+          <w:p>
+            <w:pPr>
+              <w:ind w:left="196" w:hanging="196"/>
+            </w:pPr>
+            <w:r>
+              <w:t>They assembled and offered Him</w:t>
+            </w:r>
+          </w:p>
+          <w:p>
+            <w:pPr>
+              <w:ind w:left="196" w:hanging="196"/>
+            </w:pPr>
+            <w:r>
+              <w:t>Broiled fish</w:t>
+            </w:r>
+          </w:p>
+          <w:p>
+            <w:pPr>
+              <w:ind w:left="196" w:hanging="196"/>
+            </w:pPr>
+            <w:r>
+              <w:t>And Honey,</w:t>
+            </w:r>
+          </w:p>
+          <w:p>
+            <w:pPr>
+              <w:ind w:left="196" w:hanging="196"/>
+            </w:pPr>
+            <w:r>
+              <w:t>And He took and ate.</w:t>
+            </w:r>
           </w:p>
         </w:tc>
         <w:tc>
@@ -382,22 +779,73 @@
             <w:pPr>
               <w:pStyle w:val="Coptic"/>
             </w:pPr>
+            <w:r>
+              <w:lastRenderedPageBreak/>
+              <w:t>Ⲓⲏ̄ⲥ̄ ϭⲉⲛ ⲡⲉϥⲉⲣ</w:t>
+            </w:r>
+            <w:proofErr w:type="spellStart"/>
+            <w:r>
+              <w:t>ϣⲓϣ</w:t>
+            </w:r>
+            <w:proofErr w:type="spellEnd"/>
+            <w:r>
+              <w:t>ⲓ: ⲁϥⲥ̀ⲙⲟⲩ ⲉ̀ⲛⲉϥⲁ̀ⲡⲟⲥⲧⲟⲗⲟⲥ: ⲁⲥϣⲟⲡϥ ⲛ̀ϫⲉ ⲟⲩϭⲏⲡⲓ: ⲁ</w:t>
+            </w:r>
+            <w:proofErr w:type="spellStart"/>
+            <w:r>
+              <w:t>ϥϣ</w:t>
+            </w:r>
+            <w:proofErr w:type="spellEnd"/>
+            <w:r>
+              <w:t>ⲉⲛⲁϥ ⲉ̀ⲟⲩⲣⲁⲛⲟⲥ.</w:t>
+            </w:r>
           </w:p>
         </w:tc>
         <w:tc>
           <w:tcPr>
             <w:tcW w:w="1242" w:type="pct"/>
           </w:tcPr>
-          <w:p/>
-        </w:tc>
-        <w:tc>
-          <w:tcPr>
-            <w:tcW w:w="1255" w:type="pct"/>
-          </w:tcPr>
-          <w:p>
-            <w:pPr>
-              <w:ind w:left="196" w:hanging="196"/>
-            </w:pPr>
+          <w:p>
+            <w:r>
+              <w:t>Jesus in His authority, blessed His apostles, and was taken by a cloud, and ascended to Heaven.</w:t>
+            </w:r>
+          </w:p>
+        </w:tc>
+        <w:tc>
+          <w:tcPr>
+            <w:tcW w:w="1255" w:type="pct"/>
+          </w:tcPr>
+          <w:p>
+            <w:pPr>
+              <w:ind w:left="196" w:hanging="196"/>
+            </w:pPr>
+            <w:r>
+              <w:t>Jesus, in His authority</w:t>
+            </w:r>
+          </w:p>
+          <w:p>
+            <w:pPr>
+              <w:ind w:left="196" w:hanging="196"/>
+            </w:pPr>
+            <w:r>
+              <w:t>Blessed His Apostles,</w:t>
+            </w:r>
+          </w:p>
+          <w:p>
+            <w:pPr>
+              <w:ind w:left="196" w:hanging="196"/>
+            </w:pPr>
+            <w:r>
+              <w:t>And ascended to heaven</w:t>
+            </w:r>
+          </w:p>
+          <w:p>
+            <w:pPr>
+              <w:ind w:left="196" w:hanging="196"/>
+            </w:pPr>
+            <w:r>
+              <w:t>Upon a cloud.</w:t>
+            </w:r>
           </w:p>
         </w:tc>
         <w:tc>
@@ -420,22 +868,64 @@
             <w:pPr>
               <w:pStyle w:val="Coptic"/>
             </w:pPr>
+            <w:r>
+              <w:t>Ⲕⲩⲣⲓⲟⲥ Ⲓⲏ̄ⲥ̄ ⲙ̀ⲙⲏⲓ: ⲡ̀ⲟⲩⲣⲟ ⲛ̀ⲧⲉ ⲧ̀ⲫⲉ: ⲡⲓⲟⲩⲱⲓⲛⲓ ⲛ̀ⲧⲁⲫⲙⲏⲓ: ⲁ</w:t>
+            </w:r>
+            <w:proofErr w:type="spellStart"/>
+            <w:r>
+              <w:t>ϥϣ</w:t>
+            </w:r>
+            <w:proofErr w:type="spellEnd"/>
+            <w:r>
+              <w:t>ⲉⲛⲁϥ ⲉ̀ⲧ̀ⲫⲉ.</w:t>
+            </w:r>
           </w:p>
         </w:tc>
         <w:tc>
           <w:tcPr>
             <w:tcW w:w="1242" w:type="pct"/>
           </w:tcPr>
-          <w:p/>
-        </w:tc>
-        <w:tc>
-          <w:tcPr>
-            <w:tcW w:w="1255" w:type="pct"/>
-          </w:tcPr>
-          <w:p>
-            <w:pPr>
-              <w:ind w:left="196" w:hanging="196"/>
-            </w:pPr>
+          <w:p>
+            <w:r>
+              <w:t>Jesus the True Lord, the King of heaven, the True Light, ascended to heaven.</w:t>
+            </w:r>
+          </w:p>
+        </w:tc>
+        <w:tc>
+          <w:tcPr>
+            <w:tcW w:w="1255" w:type="pct"/>
+          </w:tcPr>
+          <w:p>
+            <w:pPr>
+              <w:ind w:left="196" w:hanging="196"/>
+            </w:pPr>
+            <w:r>
+              <w:t>Jesus the True Lord,</w:t>
+            </w:r>
+          </w:p>
+          <w:p>
+            <w:pPr>
+              <w:ind w:left="196" w:hanging="196"/>
+            </w:pPr>
+            <w:r>
+              <w:t>The King of Heaven,</w:t>
+            </w:r>
+          </w:p>
+          <w:p>
+            <w:pPr>
+              <w:ind w:left="196" w:hanging="196"/>
+            </w:pPr>
+            <w:r>
+              <w:t>The True Light,</w:t>
+            </w:r>
+          </w:p>
+          <w:p>
+            <w:pPr>
+              <w:ind w:left="196" w:hanging="196"/>
+            </w:pPr>
+            <w:r>
+              <w:t>Ascended to Heaven.</w:t>
+            </w:r>
           </w:p>
         </w:tc>
         <w:tc>
@@ -458,19 +948,61 @@
             <w:pPr>
               <w:pStyle w:val="Coptic"/>
             </w:pPr>
+            <w:r>
+              <w:t>Ⲗⲟⲩⲕⲁⲥ ⲁ</w:t>
+            </w:r>
+            <w:proofErr w:type="spellStart"/>
+            <w:r>
+              <w:t>ϥϫ</w:t>
+            </w:r>
+            <w:proofErr w:type="spellEnd"/>
+            <w:r>
+              <w:t>ⲟⲥ: ϧⲉⲛ ⲡⲓⲉⲩⲁⲅⲅⲉⲗⲓⲟⲛ: ⲛⲉⲙ Ⲙⲁⲧⲑⲉⲟⲥ ⲁ</w:t>
+            </w:r>
+            <w:proofErr w:type="spellStart"/>
+            <w:r>
+              <w:t>ϥϫ</w:t>
+            </w:r>
+            <w:proofErr w:type="spellEnd"/>
+            <w:r>
+              <w:t>ⲟⲥ: ⲛⲉⲙ Ⲙⲁⲣⲕⲟⲥ ⲇⲉ ⲟⲛ.</w:t>
+            </w:r>
           </w:p>
         </w:tc>
         <w:tc>
           <w:tcPr>
             <w:tcW w:w="1242" w:type="pct"/>
           </w:tcPr>
-          <w:p/>
-        </w:tc>
-        <w:tc>
-          <w:tcPr>
-            <w:tcW w:w="1255" w:type="pct"/>
-          </w:tcPr>
-          <w:p/>
+          <w:p>
+            <w:r>
+              <w:t>Luke has said, in the Gospel, as Matthew has said, likewise Mark also.</w:t>
+            </w:r>
+          </w:p>
+        </w:tc>
+        <w:tc>
+          <w:tcPr>
+            <w:tcW w:w="1255" w:type="pct"/>
+          </w:tcPr>
+          <w:p>
+            <w:r>
+              <w:t>Luke has said</w:t>
+            </w:r>
+          </w:p>
+          <w:p>
+            <w:r>
+              <w:t>In the Gospel,</w:t>
+            </w:r>
+          </w:p>
+          <w:p>
+            <w:r>
+              <w:t>Along with Matthew,</w:t>
+            </w:r>
+          </w:p>
+          <w:p>
+            <w:r>
+              <w:t>And Mark as well,</w:t>
+            </w:r>
+          </w:p>
         </w:tc>
         <w:tc>
           <w:tcPr>
@@ -492,22 +1024,56 @@
             <w:pPr>
               <w:pStyle w:val="Coptic"/>
             </w:pPr>
+            <w:r>
+              <w:t>Ⲙⲡⲉ ϩ̀ⲗⲓ ϣⲉⲛⲁϥ: ⲉ̀ⲡ̀ϣⲱⲓ ⲉ̀ⲧ̀ⲫⲉ: ⲉ̀ⲃⲏⲗ ⲉⲫⲏⲉ̀ⲧⲁϥⲓ̀ ⲉ̀ⲡⲉⲥⲏⲧ: ⲉ̀ⲃⲟⲗ ϧⲉⲛ ⲧ̀ⲫⲉ.</w:t>
+            </w:r>
           </w:p>
         </w:tc>
         <w:tc>
           <w:tcPr>
             <w:tcW w:w="1242" w:type="pct"/>
           </w:tcPr>
-          <w:p/>
-        </w:tc>
-        <w:tc>
-          <w:tcPr>
-            <w:tcW w:w="1255" w:type="pct"/>
-          </w:tcPr>
-          <w:p>
-            <w:pPr>
-              <w:ind w:left="196" w:hanging="196"/>
-            </w:pPr>
+          <w:p>
+            <w:r>
+              <w:t>No one has ascended, up into heaven, except the One who came, down from heaven.</w:t>
+            </w:r>
+          </w:p>
+        </w:tc>
+        <w:tc>
+          <w:tcPr>
+            <w:tcW w:w="1255" w:type="pct"/>
+          </w:tcPr>
+          <w:p>
+            <w:pPr>
+              <w:ind w:left="196" w:hanging="196"/>
+            </w:pPr>
+            <w:r>
+              <w:t>“No one has ascended</w:t>
+            </w:r>
+          </w:p>
+          <w:p>
+            <w:pPr>
+              <w:ind w:left="196" w:hanging="196"/>
+            </w:pPr>
+            <w:r>
+              <w:t>To heaven,</w:t>
+            </w:r>
+          </w:p>
+          <w:p>
+            <w:pPr>
+              <w:ind w:left="196" w:hanging="196"/>
+            </w:pPr>
+            <w:r>
+              <w:t xml:space="preserve">Except the One who </w:t>
+            </w:r>
+          </w:p>
+          <w:p>
+            <w:pPr>
+              <w:ind w:left="196" w:hanging="196"/>
+            </w:pPr>
+            <w:r>
+              <w:t>Came down from Heaven.”</w:t>
+            </w:r>
           </w:p>
         </w:tc>
         <w:tc>
@@ -530,22 +1096,70 @@
             <w:pPr>
               <w:pStyle w:val="Coptic"/>
             </w:pPr>
+            <w:r>
+              <w:t>Ⲛϫⲉ ⲡ̀ϣⲏⲣⲓ ⲙ̀ⲫ̀ⲣⲱⲙⲓ: ⲡⲉ ⲫⲏⲉⲧϣⲟⲡ ϧⲉⲛ ⲧ̀ⲫⲉ: Ⲓⲏ̄ⲥ̄ ⲡⲓⲣⲉϥⲉⲣϩⲉⲙⲓ: Ⲓⲱⲁⲛⲛⲏⲥ ⲁϥⲉⲣⲙⲉⲑⲣⲉ.</w:t>
+            </w:r>
           </w:p>
         </w:tc>
         <w:tc>
           <w:tcPr>
             <w:tcW w:w="1242" w:type="pct"/>
           </w:tcPr>
-          <w:p/>
-        </w:tc>
-        <w:tc>
-          <w:tcPr>
-            <w:tcW w:w="1255" w:type="pct"/>
-          </w:tcPr>
-          <w:p>
-            <w:pPr>
-              <w:ind w:left="196" w:hanging="196"/>
-            </w:pPr>
+          <w:p>
+            <w:r>
+              <w:t xml:space="preserve">That is the Son of Man, who dwells in heaven, Jesus The </w:t>
+            </w:r>
+            <w:commentRangeStart w:id="3"/>
+            <w:r>
+              <w:t>Governor</w:t>
+            </w:r>
+            <w:commentRangeEnd w:id="3"/>
+            <w:r>
+              <w:rPr>
+                <w:rStyle w:val="CommentReference"/>
+              </w:rPr>
+              <w:commentReference w:id="3"/>
+            </w:r>
+            <w:r>
+              <w:t>, John has witnessed.</w:t>
+            </w:r>
+          </w:p>
+        </w:tc>
+        <w:tc>
+          <w:tcPr>
+            <w:tcW w:w="1255" w:type="pct"/>
+          </w:tcPr>
+          <w:p>
+            <w:pPr>
+              <w:ind w:left="196" w:hanging="196"/>
+            </w:pPr>
+            <w:r>
+              <w:t>John has witnessed,</w:t>
+            </w:r>
+          </w:p>
+          <w:p>
+            <w:pPr>
+              <w:ind w:left="196" w:hanging="196"/>
+            </w:pPr>
+            <w:r>
+              <w:t>“This is the Son of Man,</w:t>
+            </w:r>
+          </w:p>
+          <w:p>
+            <w:pPr>
+              <w:ind w:left="196" w:hanging="196"/>
+            </w:pPr>
+            <w:r>
+              <w:t>Who dwells in heaven,</w:t>
+            </w:r>
+          </w:p>
+          <w:p>
+            <w:pPr>
+              <w:ind w:left="196" w:hanging="196"/>
+            </w:pPr>
+            <w:r>
+              <w:t>Jesus the Ruler.”</w:t>
+            </w:r>
           </w:p>
         </w:tc>
         <w:tc>
@@ -568,22 +1182,64 @@
             <w:pPr>
               <w:pStyle w:val="Coptic"/>
             </w:pPr>
+            <w:r>
+              <w:t xml:space="preserve">Ⲝⲥ̀ⲙⲁⲣⲱⲟⲩⲧ ⲁⲗⲏⲑⲱⲥ: ⲱ̀ ⲡⲉⲛⲛⲏⲃ Ⲡⲭ̄ⲥ̄: </w:t>
+            </w:r>
+            <w:proofErr w:type="spellStart"/>
+            <w:r>
+              <w:t>ϩⲓϫ</w:t>
+            </w:r>
+            <w:proofErr w:type="spellEnd"/>
+            <w:r>
+              <w:t>ⲉⲛ ⲡⲓⲑ̀ⲣⲟⲛⲟⲥ: ⲛ̀ⲧⲉ ⲡⲉⲕⲱⲟⲩ ⲕⲁⲗⲱⲥ.</w:t>
+            </w:r>
           </w:p>
         </w:tc>
         <w:tc>
           <w:tcPr>
             <w:tcW w:w="1242" w:type="pct"/>
           </w:tcPr>
-          <w:p/>
-        </w:tc>
-        <w:tc>
-          <w:tcPr>
-            <w:tcW w:w="1255" w:type="pct"/>
-          </w:tcPr>
-          <w:p>
-            <w:pPr>
-              <w:ind w:left="196" w:hanging="196"/>
-            </w:pPr>
+          <w:p>
+            <w:r>
+              <w:t>Blessed are You indeed, O Christ our Master, upon the Thorne, of Your glory.</w:t>
+            </w:r>
+          </w:p>
+        </w:tc>
+        <w:tc>
+          <w:tcPr>
+            <w:tcW w:w="1255" w:type="pct"/>
+          </w:tcPr>
+          <w:p>
+            <w:pPr>
+              <w:ind w:left="196" w:hanging="196"/>
+            </w:pPr>
+            <w:r>
+              <w:t>Blessed are You indeed,</w:t>
+            </w:r>
+          </w:p>
+          <w:p>
+            <w:pPr>
+              <w:ind w:left="196" w:hanging="196"/>
+            </w:pPr>
+            <w:r>
+              <w:t>O Christ our Master,</w:t>
+            </w:r>
+          </w:p>
+          <w:p>
+            <w:pPr>
+              <w:ind w:left="196" w:hanging="196"/>
+            </w:pPr>
+            <w:r>
+              <w:t>Upon the Throne</w:t>
+            </w:r>
+          </w:p>
+          <w:p>
+            <w:pPr>
+              <w:ind w:left="196" w:hanging="196"/>
+            </w:pPr>
+            <w:r>
+              <w:t>Of Your glory.</w:t>
+            </w:r>
           </w:p>
         </w:tc>
         <w:tc>
@@ -606,22 +1262,64 @@
             <w:pPr>
               <w:pStyle w:val="Coptic"/>
             </w:pPr>
+            <w:r>
+              <w:t>Ⲟⲩⲟϩ ⲁϥⲧ̀ⲥⲁⲃⲱⲟⲩ: ϣⲁ ⲡⲓⲉ̀ϩⲟⲟⲩ: ⲉ̀ⲧⲁ</w:t>
+            </w:r>
+            <w:proofErr w:type="spellStart"/>
+            <w:r>
+              <w:t>ϥϩ</w:t>
+            </w:r>
+            <w:proofErr w:type="spellEnd"/>
+            <w:r>
+              <w:t>ⲟⲛϩⲉⲛ ⲉ̀ⲧⲟⲧⲟⲩ: ⲛ̀ⲛⲉϥⲁ̀ⲡⲟⲥⲧⲟⲗⲟⲥ.</w:t>
+            </w:r>
           </w:p>
         </w:tc>
         <w:tc>
           <w:tcPr>
             <w:tcW w:w="1242" w:type="pct"/>
           </w:tcPr>
-          <w:p/>
-        </w:tc>
-        <w:tc>
-          <w:tcPr>
-            <w:tcW w:w="1255" w:type="pct"/>
-          </w:tcPr>
-          <w:p>
-            <w:pPr>
-              <w:ind w:left="196" w:hanging="196"/>
-            </w:pPr>
+          <w:p>
+            <w:r>
+              <w:t>And He has taught, His Apostles, until the day, wherein He ordered them.</w:t>
+            </w:r>
+          </w:p>
+        </w:tc>
+        <w:tc>
+          <w:tcPr>
+            <w:tcW w:w="1255" w:type="pct"/>
+          </w:tcPr>
+          <w:p>
+            <w:pPr>
+              <w:ind w:left="196" w:hanging="196"/>
+            </w:pPr>
+            <w:r>
+              <w:t>And He taught</w:t>
+            </w:r>
+          </w:p>
+          <w:p>
+            <w:pPr>
+              <w:ind w:left="196" w:hanging="196"/>
+            </w:pPr>
+            <w:r>
+              <w:t>His Apostles</w:t>
+            </w:r>
+          </w:p>
+          <w:p>
+            <w:pPr>
+              <w:ind w:left="196" w:hanging="196"/>
+            </w:pPr>
+            <w:r>
+              <w:t>Until the day</w:t>
+            </w:r>
+          </w:p>
+          <w:p>
+            <w:pPr>
+              <w:ind w:left="196" w:hanging="196"/>
+            </w:pPr>
+            <w:r>
+              <w:t>When He commanded them.</w:t>
+            </w:r>
           </w:p>
         </w:tc>
         <w:tc>
@@ -644,22 +1342,64 @@
             <w:pPr>
               <w:pStyle w:val="Coptic"/>
             </w:pPr>
+            <w:r>
+              <w:t>Ⲡⲭ̄ⲥ̄ ⲡⲉⲛⲟⲩⲣⲟ: ⲙⲉⲛⲉⲛⲥⲁ ⲧⲉϥⲁ̀ⲛⲁⲥⲧⲁⲥⲓⲥ: ⲁϥⲟⲩⲟⲛ</w:t>
+            </w:r>
+            <w:proofErr w:type="spellStart"/>
+            <w:r>
+              <w:t>ϩϥ</w:t>
+            </w:r>
+            <w:proofErr w:type="spellEnd"/>
+            <w:r>
+              <w:t xml:space="preserve"> ⲉ̀ⲣⲱⲟⲩ: ⲟⲩⲟϩ ⲁϥⲟⲩⲱⲙ ⲛⲉⲙⲱⲟⲩ.</w:t>
+            </w:r>
           </w:p>
         </w:tc>
         <w:tc>
           <w:tcPr>
             <w:tcW w:w="1242" w:type="pct"/>
           </w:tcPr>
-          <w:p/>
-        </w:tc>
-        <w:tc>
-          <w:tcPr>
-            <w:tcW w:w="1255" w:type="pct"/>
-          </w:tcPr>
-          <w:p>
-            <w:pPr>
-              <w:ind w:left="196" w:hanging="196"/>
-            </w:pPr>
+          <w:p>
+            <w:r>
+              <w:t>Christ our King, after His Resurrection, appeared unto them, and He ate with them.</w:t>
+            </w:r>
+          </w:p>
+        </w:tc>
+        <w:tc>
+          <w:tcPr>
+            <w:tcW w:w="1255" w:type="pct"/>
+          </w:tcPr>
+          <w:p>
+            <w:pPr>
+              <w:ind w:left="196" w:hanging="196"/>
+            </w:pPr>
+            <w:r>
+              <w:t>After His Resurrection,</w:t>
+            </w:r>
+          </w:p>
+          <w:p>
+            <w:pPr>
+              <w:ind w:left="196" w:hanging="196"/>
+            </w:pPr>
+            <w:r>
+              <w:t>Christ our King</w:t>
+            </w:r>
+          </w:p>
+          <w:p>
+            <w:pPr>
+              <w:ind w:left="196" w:hanging="196"/>
+            </w:pPr>
+            <w:r>
+              <w:t>Appeared to them,</w:t>
+            </w:r>
+          </w:p>
+          <w:p>
+            <w:pPr>
+              <w:ind w:left="196" w:hanging="196"/>
+            </w:pPr>
+            <w:r>
+              <w:t>And ate with them.</w:t>
+            </w:r>
           </w:p>
         </w:tc>
         <w:tc>
@@ -682,22 +1422,67 @@
             <w:pPr>
               <w:pStyle w:val="Coptic"/>
             </w:pPr>
+            <w:r>
+              <w:t xml:space="preserve">Ⲣⲁϣⲓ ⲱ̀ ⲛⲓⲡⲓⲥⲧⲟⲥ: ϧⲉⲛ ⲡ̀ϣⲁⲓ </w:t>
+            </w:r>
+            <w:r>
+              <w:lastRenderedPageBreak/>
+              <w:t>ⲙ̀ⲡⲓⲙⲟⲛⲟⲅⲉⲛⲏⲥ: ⲥⲧⲁϥⲑⲁⲙⲓⲟ ⲛ̀ⲟⲩⲣⲁⲛⲟⲥ: ⲛⲉⲙ ⲛⲟⲩⲇⲩⲛⲁⲙⲓⲥ.</w:t>
+            </w:r>
           </w:p>
         </w:tc>
         <w:tc>
           <w:tcPr>
             <w:tcW w:w="1242" w:type="pct"/>
           </w:tcPr>
-          <w:p/>
-        </w:tc>
-        <w:tc>
-          <w:tcPr>
-            <w:tcW w:w="1255" w:type="pct"/>
-          </w:tcPr>
-          <w:p>
-            <w:pPr>
-              <w:ind w:left="196" w:hanging="196"/>
-            </w:pPr>
+          <w:p>
+            <w:r>
+              <w:lastRenderedPageBreak/>
+              <w:t xml:space="preserve">Rejoice O believers, in the feast </w:t>
+            </w:r>
+            <w:r>
+              <w:lastRenderedPageBreak/>
+              <w:t>of the Only-Begotten, who has created heaven, and all its hosts.</w:t>
+            </w:r>
+          </w:p>
+        </w:tc>
+        <w:tc>
+          <w:tcPr>
+            <w:tcW w:w="1255" w:type="pct"/>
+          </w:tcPr>
+          <w:p>
+            <w:pPr>
+              <w:ind w:left="196" w:hanging="196"/>
+            </w:pPr>
+            <w:r>
+              <w:lastRenderedPageBreak/>
+              <w:t>Rejoice, O believers,</w:t>
+            </w:r>
+          </w:p>
+          <w:p>
+            <w:pPr>
+              <w:ind w:left="196" w:hanging="196"/>
+            </w:pPr>
+            <w:r>
+              <w:lastRenderedPageBreak/>
+              <w:t>In the feast of the Only-Begotten,</w:t>
+            </w:r>
+          </w:p>
+          <w:p>
+            <w:pPr>
+              <w:ind w:left="196" w:hanging="196"/>
+            </w:pPr>
+            <w:r>
+              <w:t>He who created Heaven</w:t>
+            </w:r>
+          </w:p>
+          <w:p>
+            <w:pPr>
+              <w:ind w:left="196" w:hanging="196"/>
+            </w:pPr>
+            <w:r>
+              <w:t>And all its hosts.</w:t>
+            </w:r>
           </w:p>
         </w:tc>
         <w:tc>
@@ -720,22 +1505,65 @@
             <w:pPr>
               <w:pStyle w:val="Coptic"/>
             </w:pPr>
+            <w:r>
+              <w:lastRenderedPageBreak/>
+              <w:t>Ⲥⲙⲟⲩ ⲉ̀ⲡⲓⲙⲁⲓⲣⲱⲙⲓ: ⲡ̀ⲟⲩⲣⲟ ⲛ̀ⲛⲓⲉⲱⲛ: ⲁϥⲑⲁⲙⲓⲟ̀ ⲙ̀ⲡⲓⲣⲱⲙⲓ: ⲕⲁⲧⲁ ⲧⲉ</w:t>
+            </w:r>
+            <w:proofErr w:type="spellStart"/>
+            <w:r>
+              <w:t>ϥϩ</w:t>
+            </w:r>
+            <w:proofErr w:type="spellEnd"/>
+            <w:r>
+              <w:t>ⲩⲕⲱⲛ.</w:t>
+            </w:r>
           </w:p>
         </w:tc>
         <w:tc>
           <w:tcPr>
             <w:tcW w:w="1242" w:type="pct"/>
           </w:tcPr>
-          <w:p/>
-        </w:tc>
-        <w:tc>
-          <w:tcPr>
-            <w:tcW w:w="1255" w:type="pct"/>
-          </w:tcPr>
-          <w:p>
-            <w:pPr>
-              <w:ind w:left="196" w:hanging="196"/>
-            </w:pPr>
+          <w:p>
+            <w:r>
+              <w:t>Praise the Lover of man, the King of all ages, who created man, in His likeness.</w:t>
+            </w:r>
+          </w:p>
+        </w:tc>
+        <w:tc>
+          <w:tcPr>
+            <w:tcW w:w="1255" w:type="pct"/>
+          </w:tcPr>
+          <w:p>
+            <w:pPr>
+              <w:ind w:left="196" w:hanging="196"/>
+            </w:pPr>
+            <w:r>
+              <w:t>Praise the Lover of mankind,</w:t>
+            </w:r>
+          </w:p>
+          <w:p>
+            <w:pPr>
+              <w:ind w:left="196" w:hanging="196"/>
+            </w:pPr>
+            <w:r>
+              <w:t>The King of all ages,</w:t>
+            </w:r>
+          </w:p>
+          <w:p>
+            <w:pPr>
+              <w:ind w:left="196" w:hanging="196"/>
+            </w:pPr>
+            <w:r>
+              <w:t>Who created man</w:t>
+            </w:r>
+          </w:p>
+          <w:p>
+            <w:pPr>
+              <w:ind w:left="196" w:hanging="196"/>
+            </w:pPr>
+            <w:r>
+              <w:t>In His likeness.</w:t>
+            </w:r>
           </w:p>
         </w:tc>
         <w:tc>
@@ -758,22 +1586,56 @@
             <w:pPr>
               <w:pStyle w:val="Coptic"/>
             </w:pPr>
+            <w:r>
+              <w:t>Ⲧⲉⲛⲧⲱⲃϩ ⲙ̀ⲙⲟⲕ: ϧⲉⲛ ⲟⲩϩⲏⲧ ⲉϥⲥⲟⲩⲧⲱⲛ: ⲧⲉⲛⲟⲩⲱⲣⲡ ⲛⲁⲕ: ⲛ̀ϩⲱⲥ ⲙ̀ⲡⲛⲉⲩⲙⲁⲧⲓⲕⲟⲛ.</w:t>
+            </w:r>
           </w:p>
         </w:tc>
         <w:tc>
           <w:tcPr>
             <w:tcW w:w="1242" w:type="pct"/>
           </w:tcPr>
-          <w:p/>
-        </w:tc>
-        <w:tc>
-          <w:tcPr>
-            <w:tcW w:w="1255" w:type="pct"/>
-          </w:tcPr>
-          <w:p>
-            <w:pPr>
-              <w:ind w:left="196" w:hanging="196"/>
-            </w:pPr>
+          <w:p>
+            <w:r>
+              <w:t>We pray unto You, with an upright heart, and ascribe unto You, spiritual praise.</w:t>
+            </w:r>
+          </w:p>
+        </w:tc>
+        <w:tc>
+          <w:tcPr>
+            <w:tcW w:w="1255" w:type="pct"/>
+          </w:tcPr>
+          <w:p>
+            <w:pPr>
+              <w:ind w:left="196" w:hanging="196"/>
+            </w:pPr>
+            <w:r>
+              <w:t>We pray to You</w:t>
+            </w:r>
+          </w:p>
+          <w:p>
+            <w:pPr>
+              <w:ind w:left="196" w:hanging="196"/>
+            </w:pPr>
+            <w:r>
+              <w:t>With upright hearts,</w:t>
+            </w:r>
+          </w:p>
+          <w:p>
+            <w:pPr>
+              <w:ind w:left="196" w:hanging="196"/>
+            </w:pPr>
+            <w:r>
+              <w:t>And ascribe spiritual</w:t>
+            </w:r>
+          </w:p>
+          <w:p>
+            <w:pPr>
+              <w:ind w:left="196" w:hanging="196"/>
+            </w:pPr>
+            <w:r>
+              <w:t>Praise to You.</w:t>
+            </w:r>
           </w:p>
         </w:tc>
         <w:tc>
@@ -796,22 +1658,50 @@
             <w:pPr>
               <w:pStyle w:val="Coptic"/>
             </w:pPr>
+            <w:r>
+              <w:t>Ⲩⲓⲟⲥ Ⲑⲉⲟⲥ ⲁ̀ⲣⲉϩ ⲉ̀ⲣⲟⲛ: ⲉ̀ⲃⲟⲗϩⲁ ⲛⲓϩ̀ⲃⲱⲛ: ⲛⲉⲙ ⲟⲩⲙⲟⲩ ⲛⲉⲙ ⲟⲩⲙⲟⲛⲙⲉⲛ: ⲛⲉⲙ ⲛⲓⲇⲓⲱⲅⲙⲟⲥ.</w:t>
+            </w:r>
           </w:p>
         </w:tc>
         <w:tc>
           <w:tcPr>
             <w:tcW w:w="1242" w:type="pct"/>
           </w:tcPr>
-          <w:p/>
-        </w:tc>
-        <w:tc>
-          <w:tcPr>
-            <w:tcW w:w="1255" w:type="pct"/>
-          </w:tcPr>
-          <w:p>
-            <w:pPr>
-              <w:ind w:left="196" w:hanging="196"/>
-            </w:pPr>
+          <w:p>
+            <w:r>
+              <w:t>O Son of God, guard us form inflation, and death and earthquakes, and form persecution.</w:t>
+            </w:r>
+          </w:p>
+        </w:tc>
+        <w:tc>
+          <w:tcPr>
+            <w:tcW w:w="1255" w:type="pct"/>
+          </w:tcPr>
+          <w:p>
+            <w:pPr>
+              <w:ind w:left="196" w:hanging="196"/>
+            </w:pPr>
+            <w:r>
+              <w:t>O Son of God,</w:t>
+            </w:r>
+          </w:p>
+          <w:p>
+            <w:pPr>
+              <w:ind w:left="196" w:hanging="196"/>
+            </w:pPr>
+            <w:r>
+              <w:t>Guard us from scarcity,</w:t>
+            </w:r>
+          </w:p>
+          <w:p>
+            <w:r>
+              <w:t>Death, earthquakes,</w:t>
+            </w:r>
+          </w:p>
+          <w:p>
+            <w:r>
+              <w:t>And persecutions.</w:t>
+            </w:r>
           </w:p>
         </w:tc>
         <w:tc>
@@ -834,22 +1724,56 @@
             <w:pPr>
               <w:pStyle w:val="Coptic"/>
             </w:pPr>
+            <w:r>
+              <w:t>Ⲫⲁⲓ ⲡⲉ ⲡⲓⲉ̀ϩⲟⲟⲩ: ⲉ̀ⲧⲁ Ⲡⲟ̄ⲥ̄ ⲑⲁⲙⲓⲟϥ ⲙⲁⲣⲉⲛⲑⲉⲗⲏⲗ ⲙ̀ⲙⲟⲛ ⲛ̀ϧⲏⲧϥ: ⲟⲩⲟϩ ⲛ̀ⲧⲉⲛⲟⲩⲛⲟϥ.</w:t>
+            </w:r>
           </w:p>
         </w:tc>
         <w:tc>
           <w:tcPr>
             <w:tcW w:w="1242" w:type="pct"/>
           </w:tcPr>
-          <w:p/>
-        </w:tc>
-        <w:tc>
-          <w:tcPr>
-            <w:tcW w:w="1255" w:type="pct"/>
-          </w:tcPr>
-          <w:p>
-            <w:pPr>
-              <w:ind w:left="196" w:hanging="196"/>
-            </w:pPr>
+          <w:p>
+            <w:r>
+              <w:t>This is the day, which the Lord has made, let us rejoice, and be glad in it.</w:t>
+            </w:r>
+          </w:p>
+        </w:tc>
+        <w:tc>
+          <w:tcPr>
+            <w:tcW w:w="1255" w:type="pct"/>
+          </w:tcPr>
+          <w:p>
+            <w:pPr>
+              <w:ind w:left="196" w:hanging="196"/>
+            </w:pPr>
+            <w:r>
+              <w:t>This is the day</w:t>
+            </w:r>
+          </w:p>
+          <w:p>
+            <w:pPr>
+              <w:ind w:left="196" w:hanging="196"/>
+            </w:pPr>
+            <w:r>
+              <w:t>Which the Lord has made.</w:t>
+            </w:r>
+          </w:p>
+          <w:p>
+            <w:pPr>
+              <w:ind w:left="196" w:hanging="196"/>
+            </w:pPr>
+            <w:r>
+              <w:t>Let us rejoice</w:t>
+            </w:r>
+          </w:p>
+          <w:p>
+            <w:pPr>
+              <w:ind w:left="196" w:hanging="196"/>
+            </w:pPr>
+            <w:r>
+              <w:t>And be glad in it.</w:t>
+            </w:r>
           </w:p>
         </w:tc>
         <w:tc>
@@ -872,13 +1796,48 @@
             <w:pPr>
               <w:pStyle w:val="Coptic"/>
             </w:pPr>
+            <w:r>
+              <w:t>Ⲭⲉⲣⲉ ϯⲁⲛⲁⲥⲧⲁⲥⲓⲥ: ⲱ Ⲓⲉⲣⲟⲩⲥⲁⲗⲏⲙ ⲛⲉⲙ Ⲥⲓⲱⲛ: ⲛⲉⲙ ⲡⲓⲧⲱⲟⲩ ⲛ̀ⲁ̀ⲛⲁⲗⲩⲙⲓⲥ: ⲛⲉⲙ ⲛⲓⲧⲱⲟⲓⲩ ⲛ̀ⲕ̀ⲣⲁⲛⲓⲟⲛ.</w:t>
+            </w:r>
           </w:p>
         </w:tc>
         <w:tc>
           <w:tcPr>
             <w:tcW w:w="1242" w:type="pct"/>
           </w:tcPr>
-          <w:p/>
+          <w:p>
+            <w:r>
+              <w:t xml:space="preserve">Hail to the Resurrection, O Jerusalem and Zion, and the </w:t>
+            </w:r>
+            <w:commentRangeStart w:id="4"/>
+            <w:r>
+              <w:t>mountain of the Ascension</w:t>
+            </w:r>
+            <w:commentRangeEnd w:id="4"/>
+            <w:r>
+              <w:rPr>
+                <w:rStyle w:val="CommentReference"/>
+              </w:rPr>
+              <w:commentReference w:id="4"/>
+            </w:r>
+            <w:r>
+              <w:t xml:space="preserve">, and the mountain of </w:t>
+            </w:r>
+            <w:commentRangeStart w:id="5"/>
+            <w:r>
+              <w:t>Calvary</w:t>
+            </w:r>
+            <w:commentRangeEnd w:id="5"/>
+            <w:r>
+              <w:rPr>
+                <w:rStyle w:val="CommentReference"/>
+              </w:rPr>
+              <w:commentReference w:id="5"/>
+            </w:r>
+            <w:r>
+              <w:t>.</w:t>
+            </w:r>
+          </w:p>
         </w:tc>
         <w:tc>
           <w:tcPr>
@@ -891,6 +1850,48 @@
               </w:tabs>
               <w:ind w:left="196" w:hanging="196"/>
             </w:pPr>
+            <w:r>
+              <w:t>Hail to the Resurrection,</w:t>
+            </w:r>
+          </w:p>
+          <w:p>
+            <w:pPr>
+              <w:tabs>
+                <w:tab w:val="left" w:pos="2040"/>
+              </w:tabs>
+              <w:ind w:left="196" w:hanging="196"/>
+            </w:pPr>
+            <w:r>
+              <w:t>O Jerusalem and Zion,</w:t>
+            </w:r>
+          </w:p>
+          <w:p>
+            <w:pPr>
+              <w:tabs>
+                <w:tab w:val="left" w:pos="2040"/>
+              </w:tabs>
+              <w:ind w:left="196" w:hanging="196"/>
+            </w:pPr>
+            <w:r>
+              <w:t>The mountain of the Ascension,</w:t>
+            </w:r>
+          </w:p>
+          <w:p>
+            <w:pPr>
+              <w:tabs>
+                <w:tab w:val="left" w:pos="2040"/>
+              </w:tabs>
+              <w:ind w:left="196" w:hanging="196"/>
+            </w:pPr>
+            <w:r>
+              <w:t xml:space="preserve">And the mountain of </w:t>
+            </w:r>
+            <w:r>
+              <w:t>Golgotha</w:t>
+            </w:r>
+            <w:r>
+              <w:t>.</w:t>
+            </w:r>
           </w:p>
         </w:tc>
         <w:tc>
@@ -913,22 +1914,64 @@
             <w:pPr>
               <w:pStyle w:val="Coptic"/>
             </w:pPr>
+            <w:r>
+              <w:t>Ⲯⲱⲧⲏⲣ ⲙ̀ⲡⲓⲕⲟⲥⲙⲟⲥ: ϧⲉⲛ ⲧⲉⲕⲡⲁⲣⲟⲩⲥⲓⲁ̀: ⲛⲟϩⲉⲙ ⲙ̀ⲡⲉⲕⲗⲁⲟⲥ: ⲥ̀ⲙⲟⲩ ⲉ̀ⲧⲉⲕⲕ̀ⲗⲏⲣⲟⲛⲟⲙⲓⲁ̀.</w:t>
+            </w:r>
           </w:p>
         </w:tc>
         <w:tc>
           <w:tcPr>
             <w:tcW w:w="1242" w:type="pct"/>
           </w:tcPr>
-          <w:p/>
-        </w:tc>
-        <w:tc>
-          <w:tcPr>
-            <w:tcW w:w="1255" w:type="pct"/>
-          </w:tcPr>
-          <w:p>
-            <w:pPr>
-              <w:ind w:left="196" w:hanging="196"/>
-            </w:pPr>
+          <w:p>
+            <w:r>
+              <w:t>O Savior of the world, at Your Coming, save Your people, and bless Your inheritance.</w:t>
+            </w:r>
+          </w:p>
+        </w:tc>
+        <w:tc>
+          <w:tcPr>
+            <w:tcW w:w="1255" w:type="pct"/>
+          </w:tcPr>
+          <w:p>
+            <w:pPr>
+              <w:ind w:left="196" w:hanging="196"/>
+            </w:pPr>
+            <w:r>
+              <w:t>O Saviour of the world,</w:t>
+            </w:r>
+          </w:p>
+          <w:p>
+            <w:pPr>
+              <w:ind w:left="196" w:hanging="196"/>
+            </w:pPr>
+            <w:r>
+              <w:t>Save Your people</w:t>
+            </w:r>
+          </w:p>
+          <w:p>
+            <w:pPr>
+              <w:ind w:left="196" w:hanging="196"/>
+            </w:pPr>
+            <w:r>
+              <w:t xml:space="preserve">And Your </w:t>
+            </w:r>
+            <w:proofErr w:type="spellStart"/>
+            <w:r>
+              <w:t>Parousia</w:t>
+            </w:r>
+            <w:proofErr w:type="spellEnd"/>
+            <w:r>
+              <w:t>,</w:t>
+            </w:r>
+          </w:p>
+          <w:p>
+            <w:pPr>
+              <w:ind w:left="196" w:hanging="196"/>
+            </w:pPr>
+            <w:r>
+              <w:t>And bless Your inheritance.</w:t>
+            </w:r>
           </w:p>
         </w:tc>
         <w:tc>
@@ -954,22 +1997,61 @@
                 <w:rFonts w:eastAsia="Arial Unicode MS" w:cs="FreeSerifAvvaShenouda"/>
               </w:rPr>
             </w:pPr>
+            <w:r>
+              <w:rPr>
+                <w:rFonts w:eastAsia="Arial Unicode MS" w:cs="FreeSerifAvvaShenouda"/>
+              </w:rPr>
+              <w:t>Ⲱ Ⲡⲉⲛⲟ̄ⲥ̄ Ⲓⲏ̄ⲥ̄ Ⲡⲭ̄ⲥ̄: ϣⲉⲛϩⲏⲧ ϧⲁ ⲡⲉⲕⲗⲁⲟⲥ: ⲁ̀ⲣⲉϩ ⲉⲣⲱⲟⲩ ⲁⲗⲏⲑⲱⲥ: ϧⲉⲛ ⲡⲓⲡⲁⲣⲁⲇⲓⲥⲟⲥ.</w:t>
+            </w:r>
           </w:p>
         </w:tc>
         <w:tc>
           <w:tcPr>
             <w:tcW w:w="1242" w:type="pct"/>
           </w:tcPr>
-          <w:p/>
-        </w:tc>
-        <w:tc>
-          <w:tcPr>
-            <w:tcW w:w="1255" w:type="pct"/>
-          </w:tcPr>
-          <w:p>
-            <w:pPr>
-              <w:ind w:left="196" w:hanging="196"/>
-            </w:pPr>
+          <w:p>
+            <w:r>
+              <w:t>O our Lord Jesus Christ, have compassion upon Your people, guard them in truth, in the Paradise.</w:t>
+            </w:r>
+          </w:p>
+        </w:tc>
+        <w:tc>
+          <w:tcPr>
+            <w:tcW w:w="1255" w:type="pct"/>
+          </w:tcPr>
+          <w:p>
+            <w:pPr>
+              <w:ind w:left="196" w:hanging="196"/>
+            </w:pPr>
+            <w:r>
+              <w:t>O our Lord, Jesus Christ,</w:t>
+            </w:r>
+          </w:p>
+          <w:p>
+            <w:pPr>
+              <w:ind w:left="196" w:hanging="196"/>
+            </w:pPr>
+            <w:r>
+              <w:t>Have compassion on Your people,</w:t>
+            </w:r>
+          </w:p>
+          <w:p>
+            <w:pPr>
+              <w:ind w:left="196" w:hanging="196"/>
+            </w:pPr>
+            <w:r>
+              <w:t>Guard them in truth</w:t>
+            </w:r>
+          </w:p>
+          <w:p>
+            <w:pPr>
+              <w:ind w:left="196" w:hanging="196"/>
+            </w:pPr>
+            <w:r>
+              <w:t>Unto Paradise.</w:t>
+            </w:r>
+            <w:bookmarkStart w:id="6" w:name="_GoBack"/>
+            <w:bookmarkEnd w:id="6"/>
           </w:p>
         </w:tc>
         <w:tc>
@@ -997,6 +2079,120 @@
     </w:sectPr>
   </w:body>
 </w:document>
+</file>
+
+<file path=word/comments.xml><?xml version="1.0" encoding="utf-8"?>
+<w:comments xmlns:wpc="http://schemas.microsoft.com/office/word/2010/wordprocessingCanvas" xmlns:mc="http://schemas.openxmlformats.org/markup-compatibility/2006" xmlns:o="urn:schemas-microsoft-com:office:office" xmlns:r="http://schemas.openxmlformats.org/officeDocument/2006/relationships" xmlns:m="http://schemas.openxmlformats.org/officeDocument/2006/math" xmlns:v="urn:schemas-microsoft-com:vml" xmlns:wp14="http://schemas.microsoft.com/office/word/2010/wordprocessingDrawing" xmlns:wp="http://schemas.openxmlformats.org/drawingml/2006/wordprocessingDrawing" xmlns:w10="urn:schemas-microsoft-com:office:word" xmlns:w="http://schemas.openxmlformats.org/wordprocessingml/2006/main" xmlns:w14="http://schemas.microsoft.com/office/word/2010/wordml" xmlns:wpg="http://schemas.microsoft.com/office/word/2010/wordprocessingGroup" xmlns:wpi="http://schemas.microsoft.com/office/word/2010/wordprocessingInk" xmlns:wne="http://schemas.microsoft.com/office/word/2006/wordml" xmlns:wps="http://schemas.microsoft.com/office/word/2010/wordprocessingShape" mc:Ignorable="w14 wp14">
+  <w:comment w:id="0" w:author="Windows User" w:date="2015-07-06T09:01:00Z" w:initials="WU">
+    <w:p>
+      <w:pPr>
+        <w:pStyle w:val="CommentText"/>
+      </w:pPr>
+      <w:r>
+        <w:rPr>
+          <w:rStyle w:val="CommentReference"/>
+        </w:rPr>
+        <w:annotationRef/>
+      </w:r>
+      <w:r>
+        <w:t>Like?</w:t>
+      </w:r>
+    </w:p>
+  </w:comment>
+  <w:comment w:id="1" w:author="Windows User" w:date="2015-07-06T09:02:00Z" w:initials="WU">
+    <w:p>
+      <w:pPr>
+        <w:pStyle w:val="CommentText"/>
+      </w:pPr>
+      <w:r>
+        <w:rPr>
+          <w:rStyle w:val="CommentReference"/>
+        </w:rPr>
+        <w:annotationRef/>
+      </w:r>
+      <w:r>
+        <w:t>As in singing a song with a trumpet, or with a voice as strong as a trumpet, or what?</w:t>
+      </w:r>
+    </w:p>
+  </w:comment>
+  <w:comment w:id="2" w:author="Windows User" w:date="2015-07-06T09:02:00Z" w:initials="WU">
+    <w:p>
+      <w:pPr>
+        <w:pStyle w:val="CommentText"/>
+      </w:pPr>
+      <w:r>
+        <w:rPr>
+          <w:rStyle w:val="CommentReference"/>
+        </w:rPr>
+        <w:annotationRef/>
+      </w:r>
+      <w:r>
+        <w:t>Is ‘he’ here, Christ, or David?</w:t>
+      </w:r>
+    </w:p>
+  </w:comment>
+  <w:comment w:id="3" w:author="Windows User" w:date="2015-07-06T09:06:00Z" w:initials="WU">
+    <w:p>
+      <w:pPr>
+        <w:pStyle w:val="CommentText"/>
+      </w:pPr>
+      <w:r>
+        <w:rPr>
+          <w:rStyle w:val="CommentReference"/>
+        </w:rPr>
+        <w:annotationRef/>
+      </w:r>
+      <w:proofErr w:type="spellStart"/>
+      <w:r>
+        <w:t>Governer</w:t>
+      </w:r>
+      <w:proofErr w:type="spellEnd"/>
+      <w:r>
+        <w:t>?</w:t>
+      </w:r>
+    </w:p>
+  </w:comment>
+  <w:comment w:id="4" w:author="Windows User" w:date="2015-07-06T09:10:00Z" w:initials="WU">
+    <w:p>
+      <w:pPr>
+        <w:pStyle w:val="CommentText"/>
+      </w:pPr>
+      <w:r>
+        <w:rPr>
+          <w:rStyle w:val="CommentReference"/>
+        </w:rPr>
+        <w:annotationRef/>
+      </w:r>
+      <w:r>
+        <w:t>What is this?</w:t>
+      </w:r>
+    </w:p>
+  </w:comment>
+  <w:comment w:id="5" w:author="Windows User" w:date="2015-07-06T09:10:00Z" w:initials="WU">
+    <w:p>
+      <w:pPr>
+        <w:pStyle w:val="CommentText"/>
+      </w:pPr>
+      <w:r>
+        <w:rPr>
+          <w:rStyle w:val="CommentReference"/>
+        </w:rPr>
+        <w:annotationRef/>
+      </w:r>
+      <w:r>
+        <w:t xml:space="preserve">Calvary? Or Golgotha? Or </w:t>
+      </w:r>
+      <w:proofErr w:type="spellStart"/>
+      <w:r>
+        <w:t>kranion</w:t>
+      </w:r>
+      <w:proofErr w:type="spellEnd"/>
+      <w:r>
+        <w:t>?</w:t>
+      </w:r>
+    </w:p>
+  </w:comment>
+</w:comments>
 </file>
 
 <file path=word/endnotes.xml><?xml version="1.0" encoding="utf-8"?>
@@ -1937,7 +3133,7 @@
 </file>
 
 <file path=customXml/itemProps1.xml><?xml version="1.0" encoding="utf-8"?>
-<ds:datastoreItem xmlns:ds="http://schemas.openxmlformats.org/officeDocument/2006/customXml" ds:itemID="{98E82A5F-9820-4127-B471-296149F38321}">
+<ds:datastoreItem xmlns:ds="http://schemas.openxmlformats.org/officeDocument/2006/customXml" ds:itemID="{2FE0E30A-A876-4874-8D97-582C1CC1582B}">
   <ds:schemaRefs>
     <ds:schemaRef ds:uri="http://schemas.openxmlformats.org/officeDocument/2006/bibliography"/>
   </ds:schemaRefs>

</xml_diff>